<commit_message>
docx tpl with pb
</commit_message>
<xml_diff>
--- a/assets/tpl.docx
+++ b/assets/tpl.docx
@@ -251,6 +251,7 @@
                 <w:docPart w:val="DefaultPlaceholder_-1854013440"/>
               </w:placeholder>
             </w:sdtPr>
+            <w:sdtEndPr/>
             <w:sdtContent>
               <w:p>
                 <w:pPr>
@@ -477,22 +478,7 @@
           <w:sz w:val="26"/>
           <w:szCs w:val="26"/>
         </w:rPr>
-        <w:t xml:space="preserve"> upisanim u Centralnom registru privrednih subjekata, izjavljujem da ću isplaćivati neto iznos zarade od </w:t>
-      </w:r>
-      <w:r>
-        <w:rPr>
-          <w:b/>
-          <w:sz w:val="26"/>
-          <w:szCs w:val="26"/>
-        </w:rPr>
-        <w:t>450,00</w:t>
-      </w:r>
-      <w:r>
-        <w:rPr>
-          <w:sz w:val="26"/>
-          <w:szCs w:val="26"/>
-        </w:rPr>
-        <w:t xml:space="preserve"> eura za zaposlenog </w:t>
+        <w:t xml:space="preserve"> upisanim u Centralnom registru privrednih subjekata, izjavljujem da ću isplaćivati neto iznos zarade od za zaposlenog </w:t>
       </w:r>
       <w:sdt>
         <w:sdtPr>
@@ -1411,6 +1397,7 @@
     <w:rsid w:val="001C4448"/>
     <w:rsid w:val="009945CD"/>
     <w:rsid w:val="009C3114"/>
+    <w:rsid w:val="00DE5B92"/>
     <w:rsid w:val="00EC0D98"/>
   </w:rsids>
   <m:mathPr>

</xml_diff>